<commit_message>
added another test case with more results
</commit_message>
<xml_diff>
--- a/Testing Documentation.docx
+++ b/Testing Documentation.docx
@@ -16,6 +16,74 @@
       </w:tblGrid>
       <w:tr>
         <w:trPr>
+          <w:trHeight w:val="440"/>
+        </w:trPr>
+        <w:tc>
+          <w:tcPr>
+            <w:tcW w:w="2704" w:type="dxa"/>
+          </w:tcPr>
+          <w:p>
+            <w:pPr>
+              <w:jc w:val="center"/>
+              <w:rPr>
+                <w:b/>
+                <w:bCs/>
+              </w:rPr>
+            </w:pPr>
+            <w:r>
+              <w:rPr>
+                <w:b/>
+                <w:bCs/>
+              </w:rPr>
+              <w:t>Input</w:t>
+            </w:r>
+          </w:p>
+        </w:tc>
+        <w:tc>
+          <w:tcPr>
+            <w:tcW w:w="1298" w:type="dxa"/>
+          </w:tcPr>
+          <w:p>
+            <w:pPr>
+              <w:jc w:val="center"/>
+              <w:rPr>
+                <w:b/>
+                <w:bCs/>
+              </w:rPr>
+            </w:pPr>
+            <w:r>
+              <w:rPr>
+                <w:b/>
+                <w:bCs/>
+              </w:rPr>
+              <w:t>Expected Result</w:t>
+            </w:r>
+          </w:p>
+        </w:tc>
+        <w:tc>
+          <w:tcPr>
+            <w:tcW w:w="7610" w:type="dxa"/>
+          </w:tcPr>
+          <w:p>
+            <w:pPr>
+              <w:jc w:val="center"/>
+              <w:rPr>
+                <w:b/>
+                <w:bCs/>
+              </w:rPr>
+            </w:pPr>
+            <w:r>
+              <w:rPr>
+                <w:b/>
+                <w:bCs/>
+              </w:rPr>
+              <w:t>Result</w:t>
+            </w:r>
+          </w:p>
+        </w:tc>
+      </w:tr>
+      <w:tr>
+        <w:trPr>
           <w:trHeight w:val="4040"/>
         </w:trPr>
         <w:tc>
@@ -23,13 +91,13 @@
             <w:tcW w:w="2704" w:type="dxa"/>
           </w:tcPr>
           <w:p>
-            <w:proofErr w:type="gramStart"/>
-            <w:r>
-              <w:t>{“ 0</w:t>
-            </w:r>
-            <w:proofErr w:type="gramEnd"/>
-            <w:r>
-              <w:t xml:space="preserve"> 292 399 307”}</w:t>
+            <w:r>
+              <w:t>{“ 0 292 399</w:t>
+            </w:r>
+            <w:bookmarkStart w:id="0" w:name="_GoBack"/>
+            <w:bookmarkEnd w:id="0"/>
+            <w:r>
+              <w:t xml:space="preserve"> 307”}</w:t>
             </w:r>
           </w:p>
         </w:tc>
@@ -38,7 +106,6 @@
             <w:tcW w:w="1298" w:type="dxa"/>
           </w:tcPr>
           <w:p>
-            <w:proofErr w:type="gramStart"/>
             <w:r>
               <w:t>{</w:t>
             </w:r>
@@ -48,7 +115,6 @@
             <w:r>
               <w:t>“</w:t>
             </w:r>
-            <w:proofErr w:type="gramEnd"/>
             <w:r>
               <w:t>116800 116800</w:t>
             </w:r>
@@ -83,7 +149,7 @@
                           <pic:cNvPicPr/>
                         </pic:nvPicPr>
                         <pic:blipFill>
-                          <a:blip r:embed="rId4">
+                          <a:blip r:embed="rId6">
                             <a:extLst>
                               <a:ext uri="{28A0092B-C50C-407E-A947-70E740481C1C}">
                                 <a14:useLocalDpi xmlns:a14="http://schemas.microsoft.com/office/drawing/2010/main" val="0"/>
@@ -161,7 +227,7 @@
                           <pic:cNvPicPr/>
                         </pic:nvPicPr>
                         <pic:blipFill>
-                          <a:blip r:embed="rId5">
+                          <a:blip r:embed="rId7">
                             <a:extLst>
                               <a:ext uri="{28A0092B-C50C-407E-A947-70E740481C1C}">
                                 <a14:useLocalDpi xmlns:a14="http://schemas.microsoft.com/office/drawing/2010/main" val="0"/>
@@ -239,7 +305,7 @@
                           <pic:cNvPicPr/>
                         </pic:nvPicPr>
                         <pic:blipFill>
-                          <a:blip r:embed="rId6">
+                          <a:blip r:embed="rId8">
                             <a:extLst>
                               <a:ext uri="{28A0092B-C50C-407E-A947-70E740481C1C}">
                                 <a14:useLocalDpi xmlns:a14="http://schemas.microsoft.com/office/drawing/2010/main" val="0"/>
@@ -317,7 +383,7 @@
                           <pic:cNvPicPr/>
                         </pic:nvPicPr>
                         <pic:blipFill>
-                          <a:blip r:embed="rId7">
+                          <a:blip r:embed="rId9">
                             <a:extLst>
                               <a:ext uri="{28A0092B-C50C-407E-A947-70E740481C1C}">
                                 <a14:useLocalDpi xmlns:a14="http://schemas.microsoft.com/office/drawing/2010/main" val="0"/>
@@ -395,7 +461,7 @@
                           <pic:cNvPicPr/>
                         </pic:nvPicPr>
                         <pic:blipFill>
-                          <a:blip r:embed="rId8">
+                          <a:blip r:embed="rId10">
                             <a:extLst>
                               <a:ext uri="{28A0092B-C50C-407E-A947-70E740481C1C}">
                                 <a14:useLocalDpi xmlns:a14="http://schemas.microsoft.com/office/drawing/2010/main" val="0"/>
@@ -424,6 +490,90 @@
           </w:p>
         </w:tc>
       </w:tr>
+      <w:tr>
+        <w:trPr>
+          <w:trHeight w:val="358"/>
+        </w:trPr>
+        <w:tc>
+          <w:tcPr>
+            <w:tcW w:w="2704" w:type="dxa"/>
+          </w:tcPr>
+          <w:p>
+            <w:r>
+              <w:lastRenderedPageBreak/>
+              <w:t>{“0 10 399 50”, “0 100 399 150”, “0 200 399 400”}</w:t>
+            </w:r>
+          </w:p>
+        </w:tc>
+        <w:tc>
+          <w:tcPr>
+            <w:tcW w:w="1298" w:type="dxa"/>
+          </w:tcPr>
+          <w:p>
+            <w:r>
+              <w:t>{“4000 19600 19600 79600”}</w:t>
+            </w:r>
+          </w:p>
+        </w:tc>
+        <w:tc>
+          <w:tcPr>
+            <w:tcW w:w="7610" w:type="dxa"/>
+          </w:tcPr>
+          <w:p>
+            <w:pPr>
+              <w:rPr>
+                <w:noProof/>
+              </w:rPr>
+            </w:pPr>
+            <w:r>
+              <w:rPr>
+                <w:noProof/>
+              </w:rPr>
+              <w:drawing>
+                <wp:inline distT="0" distB="0" distL="0" distR="0" wp14:anchorId="0A42AC6A" wp14:editId="50824A39">
+                  <wp:extent cx="4127157" cy="1346200"/>
+                  <wp:effectExtent l="0" t="0" r="635" b="0"/>
+                  <wp:docPr id="2" name="Picture 2" descr="A screenshot of a cell phone&#10;&#10;Description automatically generated"/>
+                  <wp:cNvGraphicFramePr>
+                    <a:graphicFrameLocks xmlns:a="http://schemas.openxmlformats.org/drawingml/2006/main" noChangeAspect="1"/>
+                  </wp:cNvGraphicFramePr>
+                  <a:graphic xmlns:a="http://schemas.openxmlformats.org/drawingml/2006/main">
+                    <a:graphicData uri="http://schemas.openxmlformats.org/drawingml/2006/picture">
+                      <pic:pic xmlns:pic="http://schemas.openxmlformats.org/drawingml/2006/picture">
+                        <pic:nvPicPr>
+                          <pic:cNvPr id="2" name="Screen Shot 2020-03-08 at 7.40.11 PM.png"/>
+                          <pic:cNvPicPr/>
+                        </pic:nvPicPr>
+                        <pic:blipFill>
+                          <a:blip r:embed="rId11">
+                            <a:extLst>
+                              <a:ext uri="{28A0092B-C50C-407E-A947-70E740481C1C}">
+                                <a14:useLocalDpi xmlns:a14="http://schemas.microsoft.com/office/drawing/2010/main" val="0"/>
+                              </a:ext>
+                            </a:extLst>
+                          </a:blip>
+                          <a:stretch>
+                            <a:fillRect/>
+                          </a:stretch>
+                        </pic:blipFill>
+                        <pic:spPr>
+                          <a:xfrm>
+                            <a:off x="0" y="0"/>
+                            <a:ext cx="4151165" cy="1354031"/>
+                          </a:xfrm>
+                          <a:prstGeom prst="rect">
+                            <a:avLst/>
+                          </a:prstGeom>
+                        </pic:spPr>
+                      </pic:pic>
+                    </a:graphicData>
+                  </a:graphic>
+                </wp:inline>
+              </w:drawing>
+            </w:r>
+          </w:p>
+        </w:tc>
+      </w:tr>
     </w:tbl>
     <w:p>
       <w:pPr>
@@ -432,59 +582,9 @@
           <w:bCs/>
         </w:rPr>
       </w:pPr>
-      <w:r>
-        <w:t xml:space="preserve"> </w:t>
-      </w:r>
-      <w:r>
-        <w:rPr>
-          <w:b/>
-          <w:bCs/>
-        </w:rPr>
-        <w:t>Testing Documentation</w:t>
-      </w:r>
-      <w:bookmarkStart w:id="0" w:name="_GoBack"/>
-      <w:bookmarkEnd w:id="0"/>
-    </w:p>
-    <w:p>
-      <w:pPr>
-        <w:rPr>
-          <w:b/>
-          <w:bCs/>
-        </w:rPr>
-      </w:pPr>
-    </w:p>
-    <w:p>
-      <w:pPr>
-        <w:rPr>
-          <w:b/>
-          <w:bCs/>
-        </w:rPr>
-      </w:pPr>
-      <w:r>
-        <w:t>Input</w:t>
-      </w:r>
-      <w:r>
-        <w:tab/>
-      </w:r>
-      <w:r>
-        <w:tab/>
-        <w:t>Expected Output</w:t>
-      </w:r>
-      <w:r>
-        <w:tab/>
-      </w:r>
-      <w:r>
-        <w:tab/>
-      </w:r>
-      <w:r>
-        <w:tab/>
-      </w:r>
-      <w:r>
-        <w:tab/>
-        <w:t>Results</w:t>
-      </w:r>
     </w:p>
     <w:sectPr>
+      <w:headerReference w:type="default" r:id="rId12"/>
       <w:pgSz w:w="12240" w:h="15840"/>
       <w:pgMar w:top="1440" w:right="1440" w:bottom="1440" w:left="1440" w:header="720" w:footer="720" w:gutter="0"/>
       <w:cols w:space="720"/>
@@ -492,6 +592,62 @@
     </w:sectPr>
   </w:body>
 </w:document>
+</file>
+
+<file path=word/endnotes.xml><?xml version="1.0" encoding="utf-8"?>
+<w:endnotes xmlns:wpc="http://schemas.microsoft.com/office/word/2010/wordprocessingCanvas" xmlns:cx="http://schemas.microsoft.com/office/drawing/2014/chartex" xmlns:cx1="http://schemas.microsoft.com/office/drawing/2015/9/8/chartex" xmlns:cx2="http://schemas.microsoft.com/office/drawing/2015/10/21/chartex" xmlns:cx3="http://schemas.microsoft.com/office/drawing/2016/5/9/chartex" xmlns:cx4="http://schemas.microsoft.com/office/drawing/2016/5/10/chartex" xmlns:cx5="http://schemas.microsoft.com/office/drawing/2016/5/11/chartex" xmlns:cx6="http://schemas.microsoft.com/office/drawing/2016/5/12/chartex" xmlns:cx7="http://schemas.microsoft.com/office/drawing/2016/5/13/chartex" xmlns:cx8="http://schemas.microsoft.com/office/drawing/2016/5/14/chartex" xmlns:mc="http://schemas.openxmlformats.org/markup-compatibility/2006" xmlns:aink="http://schemas.microsoft.com/office/drawing/2016/ink" xmlns:am3d="http://schemas.microsoft.com/office/drawing/2017/model3d" xmlns:o="urn:schemas-microsoft-com:office:office" xmlns:r="http://schemas.openxmlformats.org/officeDocument/2006/relationships" xmlns:m="http://schemas.openxmlformats.org/officeDocument/2006/math" xmlns:v="urn:schemas-microsoft-com:vml" xmlns:wp14="http://schemas.microsoft.com/office/word/2010/wordprocessingDrawing" xmlns:wp="http://schemas.openxmlformats.org/drawingml/2006/wordprocessingDrawing" xmlns:w10="urn:schemas-microsoft-com:office:word" xmlns:w="http://schemas.openxmlformats.org/wordprocessingml/2006/main" xmlns:w14="http://schemas.microsoft.com/office/word/2010/wordml" xmlns:w15="http://schemas.microsoft.com/office/word/2012/wordml" xmlns:w16cid="http://schemas.microsoft.com/office/word/2016/wordml/cid" xmlns:w16se="http://schemas.microsoft.com/office/word/2015/wordml/symex" xmlns:wpg="http://schemas.microsoft.com/office/word/2010/wordprocessingGroup" xmlns:wpi="http://schemas.microsoft.com/office/word/2010/wordprocessingInk" xmlns:wne="http://schemas.microsoft.com/office/word/2006/wordml" xmlns:wps="http://schemas.microsoft.com/office/word/2010/wordprocessingShape" mc:Ignorable="w14 w15 w16se w16cid wp14">
+  <w:endnote w:type="separator" w:id="-1">
+    <w:p>
+      <w:r>
+        <w:separator/>
+      </w:r>
+    </w:p>
+  </w:endnote>
+  <w:endnote w:type="continuationSeparator" w:id="0">
+    <w:p>
+      <w:r>
+        <w:continuationSeparator/>
+      </w:r>
+    </w:p>
+  </w:endnote>
+</w:endnotes>
+</file>
+
+<file path=word/footnotes.xml><?xml version="1.0" encoding="utf-8"?>
+<w:footnotes xmlns:wpc="http://schemas.microsoft.com/office/word/2010/wordprocessingCanvas" xmlns:cx="http://schemas.microsoft.com/office/drawing/2014/chartex" xmlns:cx1="http://schemas.microsoft.com/office/drawing/2015/9/8/chartex" xmlns:cx2="http://schemas.microsoft.com/office/drawing/2015/10/21/chartex" xmlns:cx3="http://schemas.microsoft.com/office/drawing/2016/5/9/chartex" xmlns:cx4="http://schemas.microsoft.com/office/drawing/2016/5/10/chartex" xmlns:cx5="http://schemas.microsoft.com/office/drawing/2016/5/11/chartex" xmlns:cx6="http://schemas.microsoft.com/office/drawing/2016/5/12/chartex" xmlns:cx7="http://schemas.microsoft.com/office/drawing/2016/5/13/chartex" xmlns:cx8="http://schemas.microsoft.com/office/drawing/2016/5/14/chartex" xmlns:mc="http://schemas.openxmlformats.org/markup-compatibility/2006" xmlns:aink="http://schemas.microsoft.com/office/drawing/2016/ink" xmlns:am3d="http://schemas.microsoft.com/office/drawing/2017/model3d" xmlns:o="urn:schemas-microsoft-com:office:office" xmlns:r="http://schemas.openxmlformats.org/officeDocument/2006/relationships" xmlns:m="http://schemas.openxmlformats.org/officeDocument/2006/math" xmlns:v="urn:schemas-microsoft-com:vml" xmlns:wp14="http://schemas.microsoft.com/office/word/2010/wordprocessingDrawing" xmlns:wp="http://schemas.openxmlformats.org/drawingml/2006/wordprocessingDrawing" xmlns:w10="urn:schemas-microsoft-com:office:word" xmlns:w="http://schemas.openxmlformats.org/wordprocessingml/2006/main" xmlns:w14="http://schemas.microsoft.com/office/word/2010/wordml" xmlns:w15="http://schemas.microsoft.com/office/word/2012/wordml" xmlns:w16cid="http://schemas.microsoft.com/office/word/2016/wordml/cid" xmlns:w16se="http://schemas.microsoft.com/office/word/2015/wordml/symex" xmlns:wpg="http://schemas.microsoft.com/office/word/2010/wordprocessingGroup" xmlns:wpi="http://schemas.microsoft.com/office/word/2010/wordprocessingInk" xmlns:wne="http://schemas.microsoft.com/office/word/2006/wordml" xmlns:wps="http://schemas.microsoft.com/office/word/2010/wordprocessingShape" mc:Ignorable="w14 w15 w16se w16cid wp14">
+  <w:footnote w:type="separator" w:id="-1">
+    <w:p>
+      <w:r>
+        <w:separator/>
+      </w:r>
+    </w:p>
+  </w:footnote>
+  <w:footnote w:type="continuationSeparator" w:id="0">
+    <w:p>
+      <w:r>
+        <w:continuationSeparator/>
+      </w:r>
+    </w:p>
+  </w:footnote>
+</w:footnotes>
+</file>
+
+<file path=word/header1.xml><?xml version="1.0" encoding="utf-8"?>
+<w:hdr xmlns:wpc="http://schemas.microsoft.com/office/word/2010/wordprocessingCanvas" xmlns:cx="http://schemas.microsoft.com/office/drawing/2014/chartex" xmlns:cx1="http://schemas.microsoft.com/office/drawing/2015/9/8/chartex" xmlns:cx2="http://schemas.microsoft.com/office/drawing/2015/10/21/chartex" xmlns:cx3="http://schemas.microsoft.com/office/drawing/2016/5/9/chartex" xmlns:cx4="http://schemas.microsoft.com/office/drawing/2016/5/10/chartex" xmlns:cx5="http://schemas.microsoft.com/office/drawing/2016/5/11/chartex" xmlns:cx6="http://schemas.microsoft.com/office/drawing/2016/5/12/chartex" xmlns:cx7="http://schemas.microsoft.com/office/drawing/2016/5/13/chartex" xmlns:cx8="http://schemas.microsoft.com/office/drawing/2016/5/14/chartex" xmlns:mc="http://schemas.openxmlformats.org/markup-compatibility/2006" xmlns:aink="http://schemas.microsoft.com/office/drawing/2016/ink" xmlns:am3d="http://schemas.microsoft.com/office/drawing/2017/model3d" xmlns:o="urn:schemas-microsoft-com:office:office" xmlns:r="http://schemas.openxmlformats.org/officeDocument/2006/relationships" xmlns:m="http://schemas.openxmlformats.org/officeDocument/2006/math" xmlns:v="urn:schemas-microsoft-com:vml" xmlns:wp14="http://schemas.microsoft.com/office/word/2010/wordprocessingDrawing" xmlns:wp="http://schemas.openxmlformats.org/drawingml/2006/wordprocessingDrawing" xmlns:w10="urn:schemas-microsoft-com:office:word" xmlns:w="http://schemas.openxmlformats.org/wordprocessingml/2006/main" xmlns:w14="http://schemas.microsoft.com/office/word/2010/wordml" xmlns:w15="http://schemas.microsoft.com/office/word/2012/wordml" xmlns:w16cid="http://schemas.microsoft.com/office/word/2016/wordml/cid" xmlns:w16se="http://schemas.microsoft.com/office/word/2015/wordml/symex" xmlns:wpg="http://schemas.microsoft.com/office/word/2010/wordprocessingGroup" xmlns:wpi="http://schemas.microsoft.com/office/word/2010/wordprocessingInk" xmlns:wne="http://schemas.microsoft.com/office/word/2006/wordml" xmlns:wps="http://schemas.microsoft.com/office/word/2010/wordprocessingShape" mc:Ignorable="w14 w15 w16se w16cid wp14">
+  <w:p>
+    <w:pPr>
+      <w:pStyle w:val="Header"/>
+    </w:pPr>
+    <w:r>
+      <w:t>Test Documentation</w:t>
+    </w:r>
+  </w:p>
+  <w:p>
+    <w:pPr>
+      <w:pStyle w:val="Header"/>
+    </w:pPr>
+  </w:p>
+</w:hdr>
 </file>
 
 <file path=word/styles.xml><?xml version="1.0" encoding="utf-8"?>
@@ -932,6 +1088,48 @@
       </w:tblBorders>
     </w:tblPr>
   </w:style>
+  <w:style w:type="paragraph" w:styleId="Header">
+    <w:name w:val="header"/>
+    <w:basedOn w:val="Normal"/>
+    <w:link w:val="HeaderChar"/>
+    <w:uiPriority w:val="99"/>
+    <w:unhideWhenUsed/>
+    <w:rsid w:val="00351F69"/>
+    <w:pPr>
+      <w:tabs>
+        <w:tab w:val="center" w:pos="4680"/>
+        <w:tab w:val="right" w:pos="9360"/>
+      </w:tabs>
+    </w:pPr>
+  </w:style>
+  <w:style w:type="character" w:customStyle="1" w:styleId="HeaderChar">
+    <w:name w:val="Header Char"/>
+    <w:basedOn w:val="DefaultParagraphFont"/>
+    <w:link w:val="Header"/>
+    <w:uiPriority w:val="99"/>
+    <w:rsid w:val="00351F69"/>
+  </w:style>
+  <w:style w:type="paragraph" w:styleId="Footer">
+    <w:name w:val="footer"/>
+    <w:basedOn w:val="Normal"/>
+    <w:link w:val="FooterChar"/>
+    <w:uiPriority w:val="99"/>
+    <w:unhideWhenUsed/>
+    <w:rsid w:val="00351F69"/>
+    <w:pPr>
+      <w:tabs>
+        <w:tab w:val="center" w:pos="4680"/>
+        <w:tab w:val="right" w:pos="9360"/>
+      </w:tabs>
+    </w:pPr>
+  </w:style>
+  <w:style w:type="character" w:customStyle="1" w:styleId="FooterChar">
+    <w:name w:val="Footer Char"/>
+    <w:basedOn w:val="DefaultParagraphFont"/>
+    <w:link w:val="Footer"/>
+    <w:uiPriority w:val="99"/>
+    <w:rsid w:val="00351F69"/>
+  </w:style>
 </w:styles>
 </file>
 

</xml_diff>